<commit_message>
updated to include ControlActorsAction
</commit_message>
<xml_diff>
--- a/cycles-game/design_cycles_game.docx
+++ b/cycles-game/design_cycles_game.docx
@@ -57,7 +57,7 @@
                 <wp:positionV relativeFrom="paragraph">
                   <wp:posOffset>-31115</wp:posOffset>
                 </wp:positionV>
-                <wp:extent cx="5955665" cy="1760855"/>
+                <wp:extent cx="5956300" cy="1761490"/>
                 <wp:effectExtent l="0" t="0" r="0" b="0"/>
                 <wp:wrapNone/>
                 <wp:docPr id="1" name="Shape1"/>
@@ -68,7 +68,7 @@
                       <wps:spPr>
                         <a:xfrm>
                           <a:off x="0" y="0"/>
-                          <a:ext cx="5955120" cy="1760400"/>
+                          <a:ext cx="5955840" cy="1760760"/>
                         </a:xfrm>
                         <a:prstGeom prst="rect">
                           <a:avLst/>
@@ -97,7 +97,7 @@
           </mc:Choice>
           <mc:Fallback>
             <w:pict>
-              <v:rect id="shape_0" ID="Shape1" fillcolor="black" stroked="t" style="position:absolute;margin-left:0pt;margin-top:-2.45pt;width:468.85pt;height:138.55pt;mso-wrap-style:none;v-text-anchor:middle">
+              <v:rect id="shape_0" ID="Shape1" fillcolor="black" stroked="t" style="position:absolute;margin-left:0pt;margin-top:-2.45pt;width:468.9pt;height:138.6pt;mso-wrap-style:none;v-text-anchor:middle">
                 <v:fill o:detectmouseclick="t" type="solid" color2="white"/>
                 <v:stroke color="black" joinstyle="round" endcap="flat"/>
                 <w10:wrap type="none"/>
@@ -1531,6 +1531,72 @@
           <w:lang w:val="en-US" w:eastAsia="en-US" w:bidi="ar-SA"/>
         </w:rPr>
         <w:t>The classes needed are nearly the same as snake, with the following changes:</w:t>
+      </w:r>
+    </w:p>
+    <w:p>
+      <w:pPr>
+        <w:pStyle w:val="Normal"/>
+        <w:spacing w:lineRule="auto" w:line="276" w:before="0" w:after="0"/>
+        <w:jc w:val="left"/>
+        <w:rPr>
+          <w:rFonts w:ascii="Times New Roman" w:hAnsi="Times New Roman" w:eastAsia="Calibri" w:cs="Times New Roman" w:eastAsiaTheme="minorHAnsi"/>
+          <w:b/>
+          <w:b/>
+          <w:bCs/>
+          <w:color w:val="auto"/>
+          <w:kern w:val="0"/>
+          <w:sz w:val="28"/>
+          <w:szCs w:val="28"/>
+          <w:lang w:val="en-US" w:eastAsia="en-US" w:bidi="ar-SA"/>
+        </w:rPr>
+      </w:pPr>
+      <w:r>
+        <w:rPr>
+          <w:rFonts w:eastAsia="Calibri" w:cs="Times New Roman" w:eastAsiaTheme="minorHAnsi" w:ascii="Times New Roman" w:hAnsi="Times New Roman"/>
+          <w:b/>
+          <w:bCs/>
+          <w:color w:val="auto"/>
+          <w:kern w:val="0"/>
+          <w:sz w:val="28"/>
+          <w:szCs w:val="28"/>
+          <w:lang w:val="en-US" w:eastAsia="en-US" w:bidi="ar-SA"/>
+        </w:rPr>
+        <w:t>ControlActorsAction</w:t>
+      </w:r>
+    </w:p>
+    <w:p>
+      <w:pPr>
+        <w:pStyle w:val="Normal"/>
+        <w:numPr>
+          <w:ilvl w:val="0"/>
+          <w:numId w:val="11"/>
+        </w:numPr>
+        <w:spacing w:lineRule="auto" w:line="276" w:before="0" w:after="0"/>
+        <w:jc w:val="left"/>
+        <w:rPr>
+          <w:rFonts w:ascii="Times New Roman" w:hAnsi="Times New Roman" w:eastAsia="Calibri" w:cs="Times New Roman"/>
+          <w:b w:val="false"/>
+          <w:b w:val="false"/>
+          <w:bCs w:val="false"/>
+          <w:color w:val="auto"/>
+          <w:kern w:val="0"/>
+          <w:sz w:val="28"/>
+          <w:szCs w:val="28"/>
+          <w:lang w:val="en-US" w:eastAsia="en-US" w:bidi="ar-SA"/>
+        </w:rPr>
+      </w:pPr>
+      <w:r>
+        <w:rPr>
+          <w:rFonts w:eastAsia="Calibri" w:cs="Times New Roman" w:ascii="Times New Roman" w:hAnsi="Times New Roman"/>
+          <w:b w:val="false"/>
+          <w:bCs w:val="false"/>
+          <w:color w:val="auto"/>
+          <w:kern w:val="0"/>
+          <w:sz w:val="28"/>
+          <w:szCs w:val="28"/>
+          <w:lang w:val="en-US" w:eastAsia="en-US" w:bidi="ar-SA"/>
+        </w:rPr>
+        <w:t>Add listeners for player 2’s controls (IJKL)</w:t>
       </w:r>
     </w:p>
     <w:p>
@@ -3390,6 +3456,143 @@
     </w:lvl>
   </w:abstractNum>
   <w:abstractNum w:abstractNumId="11">
+    <w:lvl w:ilvl="0">
+      <w:start w:val="1"/>
+      <w:numFmt w:val="bullet"/>
+      <w:lvlText w:val=""/>
+      <w:lvlJc w:val="left"/>
+      <w:pPr>
+        <w:tabs>
+          <w:tab w:val="num" w:pos="720"/>
+        </w:tabs>
+        <w:ind w:left="720" w:hanging="360"/>
+      </w:pPr>
+      <w:rPr>
+        <w:rFonts w:ascii="Symbol" w:hAnsi="Symbol" w:cs="Symbol" w:hint="default"/>
+      </w:rPr>
+    </w:lvl>
+    <w:lvl w:ilvl="1">
+      <w:start w:val="1"/>
+      <w:numFmt w:val="bullet"/>
+      <w:lvlText w:val="◦"/>
+      <w:lvlJc w:val="left"/>
+      <w:pPr>
+        <w:tabs>
+          <w:tab w:val="num" w:pos="1080"/>
+        </w:tabs>
+        <w:ind w:left="1080" w:hanging="360"/>
+      </w:pPr>
+      <w:rPr>
+        <w:rFonts w:ascii="OpenSymbol" w:hAnsi="OpenSymbol" w:cs="OpenSymbol" w:hint="default"/>
+      </w:rPr>
+    </w:lvl>
+    <w:lvl w:ilvl="2">
+      <w:start w:val="1"/>
+      <w:numFmt w:val="bullet"/>
+      <w:lvlText w:val="▪"/>
+      <w:lvlJc w:val="left"/>
+      <w:pPr>
+        <w:tabs>
+          <w:tab w:val="num" w:pos="1440"/>
+        </w:tabs>
+        <w:ind w:left="1440" w:hanging="360"/>
+      </w:pPr>
+      <w:rPr>
+        <w:rFonts w:ascii="OpenSymbol" w:hAnsi="OpenSymbol" w:cs="OpenSymbol" w:hint="default"/>
+      </w:rPr>
+    </w:lvl>
+    <w:lvl w:ilvl="3">
+      <w:start w:val="1"/>
+      <w:numFmt w:val="bullet"/>
+      <w:lvlText w:val=""/>
+      <w:lvlJc w:val="left"/>
+      <w:pPr>
+        <w:tabs>
+          <w:tab w:val="num" w:pos="1800"/>
+        </w:tabs>
+        <w:ind w:left="1800" w:hanging="360"/>
+      </w:pPr>
+      <w:rPr>
+        <w:rFonts w:ascii="Symbol" w:hAnsi="Symbol" w:cs="Symbol" w:hint="default"/>
+      </w:rPr>
+    </w:lvl>
+    <w:lvl w:ilvl="4">
+      <w:start w:val="1"/>
+      <w:numFmt w:val="bullet"/>
+      <w:lvlText w:val="◦"/>
+      <w:lvlJc w:val="left"/>
+      <w:pPr>
+        <w:tabs>
+          <w:tab w:val="num" w:pos="2160"/>
+        </w:tabs>
+        <w:ind w:left="2160" w:hanging="360"/>
+      </w:pPr>
+      <w:rPr>
+        <w:rFonts w:ascii="OpenSymbol" w:hAnsi="OpenSymbol" w:cs="OpenSymbol" w:hint="default"/>
+      </w:rPr>
+    </w:lvl>
+    <w:lvl w:ilvl="5">
+      <w:start w:val="1"/>
+      <w:numFmt w:val="bullet"/>
+      <w:lvlText w:val="▪"/>
+      <w:lvlJc w:val="left"/>
+      <w:pPr>
+        <w:tabs>
+          <w:tab w:val="num" w:pos="2520"/>
+        </w:tabs>
+        <w:ind w:left="2520" w:hanging="360"/>
+      </w:pPr>
+      <w:rPr>
+        <w:rFonts w:ascii="OpenSymbol" w:hAnsi="OpenSymbol" w:cs="OpenSymbol" w:hint="default"/>
+      </w:rPr>
+    </w:lvl>
+    <w:lvl w:ilvl="6">
+      <w:start w:val="1"/>
+      <w:numFmt w:val="bullet"/>
+      <w:lvlText w:val=""/>
+      <w:lvlJc w:val="left"/>
+      <w:pPr>
+        <w:tabs>
+          <w:tab w:val="num" w:pos="2880"/>
+        </w:tabs>
+        <w:ind w:left="2880" w:hanging="360"/>
+      </w:pPr>
+      <w:rPr>
+        <w:rFonts w:ascii="Symbol" w:hAnsi="Symbol" w:cs="Symbol" w:hint="default"/>
+      </w:rPr>
+    </w:lvl>
+    <w:lvl w:ilvl="7">
+      <w:start w:val="1"/>
+      <w:numFmt w:val="bullet"/>
+      <w:lvlText w:val="◦"/>
+      <w:lvlJc w:val="left"/>
+      <w:pPr>
+        <w:tabs>
+          <w:tab w:val="num" w:pos="3240"/>
+        </w:tabs>
+        <w:ind w:left="3240" w:hanging="360"/>
+      </w:pPr>
+      <w:rPr>
+        <w:rFonts w:ascii="OpenSymbol" w:hAnsi="OpenSymbol" w:cs="OpenSymbol" w:hint="default"/>
+      </w:rPr>
+    </w:lvl>
+    <w:lvl w:ilvl="8">
+      <w:start w:val="1"/>
+      <w:numFmt w:val="bullet"/>
+      <w:lvlText w:val="▪"/>
+      <w:lvlJc w:val="left"/>
+      <w:pPr>
+        <w:tabs>
+          <w:tab w:val="num" w:pos="3600"/>
+        </w:tabs>
+        <w:ind w:left="3600" w:hanging="360"/>
+      </w:pPr>
+      <w:rPr>
+        <w:rFonts w:ascii="OpenSymbol" w:hAnsi="OpenSymbol" w:cs="OpenSymbol" w:hint="default"/>
+      </w:rPr>
+    </w:lvl>
+  </w:abstractNum>
+  <w:abstractNum w:abstractNumId="12">
     <w:lvl w:ilvl="0">
       <w:start w:val="1"/>
       <w:numFmt w:val="none"/>
@@ -3540,6 +3743,9 @@
   </w:num>
   <w:num w:numId="11">
     <w:abstractNumId w:val="11"/>
+  </w:num>
+  <w:num w:numId="12">
+    <w:abstractNumId w:val="12"/>
   </w:num>
 </w:numbering>
 </file>

</xml_diff>

<commit_message>
updated to include more detailed changes
</commit_message>
<xml_diff>
--- a/cycles-game/design_cycles_game.docx
+++ b/cycles-game/design_cycles_game.docx
@@ -57,7 +57,7 @@
                 <wp:positionV relativeFrom="paragraph">
                   <wp:posOffset>-31115</wp:posOffset>
                 </wp:positionV>
-                <wp:extent cx="5956300" cy="1761490"/>
+                <wp:extent cx="5956935" cy="1762125"/>
                 <wp:effectExtent l="0" t="0" r="0" b="0"/>
                 <wp:wrapNone/>
                 <wp:docPr id="1" name="Shape1"/>
@@ -68,7 +68,7 @@
                       <wps:spPr>
                         <a:xfrm>
                           <a:off x="0" y="0"/>
-                          <a:ext cx="5955840" cy="1760760"/>
+                          <a:ext cx="5956200" cy="1761480"/>
                         </a:xfrm>
                         <a:prstGeom prst="rect">
                           <a:avLst/>
@@ -97,7 +97,7 @@
           </mc:Choice>
           <mc:Fallback>
             <w:pict>
-              <v:rect id="shape_0" ID="Shape1" fillcolor="black" stroked="t" style="position:absolute;margin-left:0pt;margin-top:-2.45pt;width:468.9pt;height:138.6pt;mso-wrap-style:none;v-text-anchor:middle">
+              <v:rect id="shape_0" ID="Shape1" fillcolor="black" stroked="t" style="position:absolute;margin-left:0pt;margin-top:-2.45pt;width:468.95pt;height:138.65pt;mso-wrap-style:none;v-text-anchor:middle">
                 <v:fill o:detectmouseclick="t" type="solid" color2="white"/>
                 <v:stroke color="black" joinstyle="round" endcap="flat"/>
                 <w10:wrap type="none"/>
@@ -596,7 +596,29 @@
         </w:rPr>
         <w:t xml:space="preserve">Score: </w:t>
         <w:tab/>
-        <w:t>Stores the player’s score</w:t>
+        <w:t xml:space="preserve">Stores </w:t>
+      </w:r>
+      <w:r>
+        <w:rPr>
+          <w:rFonts w:eastAsia="Calibri" w:cs="Times New Roman" w:ascii="Times New Roman" w:hAnsi="Times New Roman" w:eastAsiaTheme="minorHAnsi"/>
+          <w:color w:val="auto"/>
+          <w:kern w:val="0"/>
+          <w:sz w:val="28"/>
+          <w:szCs w:val="28"/>
+          <w:lang w:val="en-US" w:eastAsia="en-US" w:bidi="ar-SA"/>
+        </w:rPr>
+        <w:t>each</w:t>
+      </w:r>
+      <w:r>
+        <w:rPr>
+          <w:rFonts w:eastAsia="Calibri" w:cs="Times New Roman" w:ascii="Times New Roman" w:hAnsi="Times New Roman" w:eastAsiaTheme="minorHAnsi"/>
+          <w:color w:val="auto"/>
+          <w:kern w:val="0"/>
+          <w:sz w:val="28"/>
+          <w:szCs w:val="28"/>
+          <w:lang w:val="en-US" w:eastAsia="en-US" w:bidi="ar-SA"/>
+        </w:rPr>
+        <w:t xml:space="preserve"> player’s score</w:t>
       </w:r>
     </w:p>
     <w:p>
@@ -816,6 +838,50 @@
         <w:t xml:space="preserve">: </w:t>
         <w:tab/>
         <w:t>Increase the length of the player tails each frame</w:t>
+      </w:r>
+    </w:p>
+    <w:p>
+      <w:pPr>
+        <w:pStyle w:val="Normal"/>
+        <w:numPr>
+          <w:ilvl w:val="0"/>
+          <w:numId w:val="8"/>
+        </w:numPr>
+        <w:spacing w:lineRule="auto" w:line="360" w:before="0" w:after="0"/>
+        <w:jc w:val="both"/>
+        <w:rPr>
+          <w:rFonts w:ascii="Times New Roman" w:hAnsi="Times New Roman" w:eastAsia="Calibri" w:cs="Times New Roman" w:eastAsiaTheme="minorHAnsi"/>
+          <w:color w:val="auto"/>
+          <w:kern w:val="0"/>
+          <w:sz w:val="28"/>
+          <w:szCs w:val="28"/>
+          <w:lang w:val="en-US" w:eastAsia="en-US" w:bidi="ar-SA"/>
+        </w:rPr>
+      </w:pPr>
+      <w:r>
+        <w:rPr>
+          <w:rFonts w:eastAsia="Calibri" w:cs="Times New Roman" w:ascii="Times New Roman" w:hAnsi="Times New Roman" w:eastAsiaTheme="minorHAnsi"/>
+          <w:color w:val="auto"/>
+          <w:kern w:val="0"/>
+          <w:sz w:val="28"/>
+          <w:szCs w:val="28"/>
+          <w:u w:val="single"/>
+          <w:lang w:val="en-US" w:eastAsia="en-US" w:bidi="ar-SA"/>
+        </w:rPr>
+        <w:t>HandleResetAction</w:t>
+      </w:r>
+      <w:r>
+        <w:rPr>
+          <w:rFonts w:eastAsia="Calibri" w:cs="Times New Roman" w:ascii="Times New Roman" w:hAnsi="Times New Roman" w:eastAsiaTheme="minorHAnsi"/>
+          <w:color w:val="auto"/>
+          <w:kern w:val="0"/>
+          <w:sz w:val="28"/>
+          <w:szCs w:val="28"/>
+          <w:lang w:val="en-US" w:eastAsia="en-US" w:bidi="ar-SA"/>
+        </w:rPr>
+        <w:t>:</w:t>
+        <w:tab/>
+        <w:t>Resets the game after a game over</w:t>
       </w:r>
     </w:p>
     <w:p>
@@ -1552,7 +1618,7 @@
       </w:pPr>
       <w:r>
         <w:rPr>
-          <w:rFonts w:eastAsia="Calibri" w:cs="Times New Roman" w:eastAsiaTheme="minorHAnsi" w:ascii="Times New Roman" w:hAnsi="Times New Roman"/>
+          <w:rFonts w:eastAsia="Calibri" w:cs="Times New Roman" w:ascii="Times New Roman" w:hAnsi="Times New Roman" w:eastAsiaTheme="minorHAnsi"/>
           <w:b/>
           <w:bCs/>
           <w:color w:val="auto"/>
@@ -1602,6 +1668,41 @@
     <w:p>
       <w:pPr>
         <w:pStyle w:val="Normal"/>
+        <w:numPr>
+          <w:ilvl w:val="0"/>
+          <w:numId w:val="11"/>
+        </w:numPr>
+        <w:spacing w:lineRule="auto" w:line="276" w:before="0" w:after="0"/>
+        <w:jc w:val="left"/>
+        <w:rPr>
+          <w:rFonts w:ascii="Times New Roman" w:hAnsi="Times New Roman" w:eastAsia="Calibri" w:cs="Times New Roman"/>
+          <w:b w:val="false"/>
+          <w:b w:val="false"/>
+          <w:bCs w:val="false"/>
+          <w:color w:val="auto"/>
+          <w:kern w:val="0"/>
+          <w:sz w:val="28"/>
+          <w:szCs w:val="28"/>
+          <w:lang w:val="en-US" w:eastAsia="en-US" w:bidi="ar-SA"/>
+        </w:rPr>
+      </w:pPr>
+      <w:r>
+        <w:rPr>
+          <w:rFonts w:eastAsia="Calibri" w:cs="Times New Roman" w:ascii="Times New Roman" w:hAnsi="Times New Roman"/>
+          <w:b w:val="false"/>
+          <w:bCs w:val="false"/>
+          <w:color w:val="auto"/>
+          <w:kern w:val="0"/>
+          <w:sz w:val="28"/>
+          <w:szCs w:val="28"/>
+          <w:lang w:val="en-US" w:eastAsia="en-US" w:bidi="ar-SA"/>
+        </w:rPr>
+        <w:t>Add an additional function reset_velocities to restore default directions when resetting the game</w:t>
+      </w:r>
+    </w:p>
+    <w:p>
+      <w:pPr>
+        <w:pStyle w:val="Normal"/>
         <w:spacing w:lineRule="auto" w:line="276" w:before="0" w:after="0"/>
         <w:jc w:val="left"/>
         <w:rPr>
@@ -1693,6 +1794,48 @@
     <w:p>
       <w:pPr>
         <w:pStyle w:val="Normal"/>
+        <w:numPr>
+          <w:ilvl w:val="0"/>
+          <w:numId w:val="9"/>
+        </w:numPr>
+        <w:spacing w:lineRule="auto" w:line="276" w:before="0" w:after="0"/>
+        <w:jc w:val="left"/>
+        <w:rPr>
+          <w:rFonts w:ascii="Times New Roman" w:hAnsi="Times New Roman" w:eastAsia="Calibri" w:cs="Times New Roman"/>
+          <w:color w:val="auto"/>
+          <w:kern w:val="0"/>
+          <w:sz w:val="28"/>
+          <w:szCs w:val="28"/>
+          <w:lang w:val="en-US" w:eastAsia="en-US" w:bidi="ar-SA"/>
+        </w:rPr>
+      </w:pPr>
+      <w:r>
+        <w:rPr>
+          <w:rFonts w:eastAsia="Calibri" w:cs="Times New Roman" w:ascii="Times New Roman" w:hAnsi="Times New Roman"/>
+          <w:color w:val="auto"/>
+          <w:kern w:val="0"/>
+          <w:sz w:val="28"/>
+          <w:szCs w:val="28"/>
+          <w:lang w:val="en-US" w:eastAsia="en-US" w:bidi="ar-SA"/>
+        </w:rPr>
+        <w:t>Update _</w:t>
+      </w:r>
+      <w:r>
+        <w:rPr>
+          <w:rFonts w:eastAsia="Calibri" w:cs="Times New Roman" w:ascii="Times New Roman" w:hAnsi="Times New Roman"/>
+          <w:color w:val="auto"/>
+          <w:kern w:val="0"/>
+          <w:sz w:val="28"/>
+          <w:szCs w:val="28"/>
+          <w:u w:val="none"/>
+          <w:lang w:val="en-US" w:eastAsia="en-US" w:bidi="ar-SA"/>
+        </w:rPr>
+        <w:t>handle_game_over to set the text of a “Play Again” message</w:t>
+      </w:r>
+    </w:p>
+    <w:p>
+      <w:pPr>
+        <w:pStyle w:val="Normal"/>
         <w:spacing w:lineRule="auto" w:line="276" w:before="0" w:after="0"/>
         <w:jc w:val="left"/>
         <w:rPr>
@@ -1789,6 +1932,19 @@
           <w:lang w:val="en-US" w:eastAsia="en-US" w:bidi="ar-SA"/>
         </w:rPr>
         <w:t xml:space="preserve">execute(): is overridden to iterate through the list of players and grow their tails </w:t>
+      </w:r>
+      <w:r>
+        <w:rPr>
+          <w:rFonts w:eastAsia="Calibri" w:cs="Times New Roman" w:ascii="Times New Roman" w:hAnsi="Times New Roman"/>
+          <w:b w:val="false"/>
+          <w:bCs w:val="false"/>
+          <w:color w:val="auto"/>
+          <w:kern w:val="0"/>
+          <w:sz w:val="28"/>
+          <w:szCs w:val="28"/>
+          <w:lang w:val="en-US" w:eastAsia="en-US" w:bidi="ar-SA"/>
+        </w:rPr>
+        <w:t>only when the game is not over</w:t>
       </w:r>
     </w:p>
     <w:p>
@@ -1928,7 +2084,7 @@
         <w:suppressAutoHyphens w:val="true"/>
         <w:bidi w:val="0"/>
         <w:spacing w:lineRule="auto" w:line="276" w:before="0" w:after="0"/>
-        <w:ind w:left="1440" w:right="0" w:hanging="0"/>
+        <w:ind w:right="0" w:hanging="0"/>
         <w:jc w:val="both"/>
         <w:rPr>
           <w:rFonts w:ascii="Times New Roman" w:hAnsi="Times New Roman" w:cs="Times New Roman"/>
@@ -2010,23 +2166,26 @@
       </w:pPr>
       <w:r>
         <w:rPr>
+          <w:rFonts w:eastAsia="Calibri" w:cs="Times New Roman" w:ascii="Times New Roman" w:hAnsi="Times New Roman" w:eastAsiaTheme="minorHAnsi"/>
+          <w:b w:val="false"/>
+          <w:bCs w:val="false"/>
+          <w:color w:val="auto"/>
+          <w:kern w:val="0"/>
+          <w:sz w:val="28"/>
+          <w:szCs w:val="28"/>
+          <w:lang w:val="en-US" w:eastAsia="en-US" w:bidi="ar-SA"/>
+        </w:rPr>
+        <w:t>Update to c</w:t>
+      </w:r>
+      <w:r>
+        <w:rPr>
           <w:rFonts w:cs="Times New Roman" w:ascii="Times New Roman" w:hAnsi="Times New Roman"/>
-          <w:b/>
-          <w:bCs/>
-          <w:sz w:val="28"/>
-          <w:szCs w:val="28"/>
-        </w:rPr>
-        <w:t>Main()</w:t>
-      </w:r>
-      <w:r>
-        <w:rPr>
-          <w:rFonts w:cs="Times New Roman" w:ascii="Times New Roman" w:hAnsi="Times New Roman"/>
           <w:b w:val="false"/>
           <w:bCs w:val="false"/>
           <w:sz w:val="28"/>
           <w:szCs w:val="28"/>
         </w:rPr>
-        <w:t xml:space="preserve"> will be changed to create </w:t>
+        <w:t xml:space="preserve">reate </w:t>
       </w:r>
       <w:r>
         <w:rPr>
@@ -2067,7 +2226,151 @@
           <w:szCs w:val="28"/>
           <w:lang w:val="en-US" w:eastAsia="en-US" w:bidi="ar-SA"/>
         </w:rPr>
-        <w:t>constants will be changed to start the players with only 1 segment</w:t>
+        <w:t>Create a new message for the game over / play again prompt</w:t>
+      </w:r>
+    </w:p>
+    <w:p>
+      <w:pPr>
+        <w:pStyle w:val="Normal"/>
+        <w:widowControl/>
+        <w:numPr>
+          <w:ilvl w:val="0"/>
+          <w:numId w:val="5"/>
+        </w:numPr>
+        <w:bidi w:val="0"/>
+        <w:spacing w:lineRule="auto" w:line="276" w:before="0" w:after="0"/>
+        <w:ind w:left="720" w:right="0" w:hanging="360"/>
+        <w:jc w:val="both"/>
+        <w:rPr/>
+      </w:pPr>
+      <w:r>
+        <w:rPr>
+          <w:rFonts w:eastAsia="Calibri" w:cs="Times New Roman" w:ascii="Times New Roman" w:hAnsi="Times New Roman" w:eastAsiaTheme="minorHAnsi"/>
+          <w:b w:val="false"/>
+          <w:bCs w:val="false"/>
+          <w:color w:val="auto"/>
+          <w:kern w:val="0"/>
+          <w:sz w:val="28"/>
+          <w:szCs w:val="28"/>
+          <w:lang w:val="en-US" w:eastAsia="en-US" w:bidi="ar-SA"/>
+        </w:rPr>
+        <w:t>Add the HandleReset Action under “input” action groups</w:t>
+      </w:r>
+    </w:p>
+    <w:p>
+      <w:pPr>
+        <w:pStyle w:val="Normal"/>
+        <w:widowControl/>
+        <w:numPr>
+          <w:ilvl w:val="0"/>
+          <w:numId w:val="0"/>
+        </w:numPr>
+        <w:bidi w:val="0"/>
+        <w:spacing w:lineRule="auto" w:line="276" w:before="0" w:after="0"/>
+        <w:ind w:left="1440" w:right="0" w:hanging="0"/>
+        <w:jc w:val="both"/>
+        <w:rPr>
+          <w:rFonts w:ascii="Times New Roman" w:hAnsi="Times New Roman" w:eastAsia="Calibri" w:cs="Times New Roman" w:eastAsiaTheme="minorHAnsi"/>
+          <w:b/>
+          <w:b/>
+          <w:bCs/>
+          <w:color w:val="auto"/>
+          <w:kern w:val="0"/>
+          <w:sz w:val="36"/>
+          <w:szCs w:val="36"/>
+          <w:lang w:val="en-US" w:eastAsia="en-US" w:bidi="ar-SA"/>
+        </w:rPr>
+      </w:pPr>
+      <w:r>
+        <w:rPr>
+          <w:rFonts w:eastAsia="Calibri" w:cs="Times New Roman" w:eastAsiaTheme="minorHAnsi" w:ascii="Times New Roman" w:hAnsi="Times New Roman"/>
+          <w:b/>
+          <w:bCs/>
+          <w:color w:val="auto"/>
+          <w:kern w:val="0"/>
+          <w:sz w:val="36"/>
+          <w:szCs w:val="36"/>
+          <w:lang w:val="en-US" w:eastAsia="en-US" w:bidi="ar-SA"/>
+        </w:rPr>
+        <w:t>constants.py</w:t>
+      </w:r>
+    </w:p>
+    <w:p>
+      <w:pPr>
+        <w:pStyle w:val="Normal"/>
+        <w:widowControl/>
+        <w:numPr>
+          <w:ilvl w:val="0"/>
+          <w:numId w:val="5"/>
+        </w:numPr>
+        <w:suppressAutoHyphens w:val="true"/>
+        <w:bidi w:val="0"/>
+        <w:spacing w:lineRule="auto" w:line="276" w:before="0" w:after="0"/>
+        <w:ind w:left="720" w:right="0" w:hanging="360"/>
+        <w:jc w:val="both"/>
+        <w:rPr>
+          <w:rFonts w:ascii="Times New Roman" w:hAnsi="Times New Roman" w:eastAsia="Calibri" w:cs="Times New Roman" w:eastAsiaTheme="minorHAnsi"/>
+          <w:b w:val="false"/>
+          <w:b w:val="false"/>
+          <w:bCs w:val="false"/>
+          <w:color w:val="auto"/>
+          <w:kern w:val="0"/>
+          <w:sz w:val="28"/>
+          <w:szCs w:val="28"/>
+          <w:lang w:val="en-US" w:eastAsia="en-US" w:bidi="ar-SA"/>
+        </w:rPr>
+      </w:pPr>
+      <w:r>
+        <w:rPr>
+          <w:rFonts w:eastAsia="Calibri" w:cs="Times New Roman" w:eastAsiaTheme="minorHAnsi" w:ascii="Times New Roman" w:hAnsi="Times New Roman"/>
+          <w:b w:val="false"/>
+          <w:bCs w:val="false"/>
+          <w:color w:val="auto"/>
+          <w:kern w:val="0"/>
+          <w:sz w:val="28"/>
+          <w:szCs w:val="28"/>
+          <w:lang w:val="en-US" w:eastAsia="en-US" w:bidi="ar-SA"/>
+        </w:rPr>
+        <w:t>Change frame rate from 15 to 12</w:t>
+      </w:r>
+    </w:p>
+    <w:p>
+      <w:pPr>
+        <w:pStyle w:val="Normal"/>
+        <w:widowControl/>
+        <w:numPr>
+          <w:ilvl w:val="0"/>
+          <w:numId w:val="5"/>
+        </w:numPr>
+        <w:suppressAutoHyphens w:val="true"/>
+        <w:bidi w:val="0"/>
+        <w:spacing w:lineRule="auto" w:line="276" w:before="0" w:after="0"/>
+        <w:ind w:left="720" w:right="0" w:hanging="360"/>
+        <w:jc w:val="both"/>
+        <w:rPr>
+          <w:rFonts w:ascii="Times New Roman" w:hAnsi="Times New Roman" w:eastAsia="Calibri" w:cs="Times New Roman" w:eastAsiaTheme="minorHAnsi"/>
+          <w:b w:val="false"/>
+          <w:b w:val="false"/>
+          <w:bCs w:val="false"/>
+          <w:color w:val="auto"/>
+          <w:kern w:val="0"/>
+          <w:sz w:val="28"/>
+          <w:szCs w:val="28"/>
+          <w:lang w:val="en-US" w:eastAsia="en-US" w:bidi="ar-SA"/>
+        </w:rPr>
+      </w:pPr>
+      <w:r>
+        <w:rPr>
+          <w:rFonts w:eastAsia="Calibri" w:cs="Times New Roman" w:eastAsiaTheme="minorHAnsi" w:ascii="Times New Roman" w:hAnsi="Times New Roman"/>
+          <w:b w:val="false"/>
+          <w:bCs w:val="false"/>
+          <w:color w:val="auto"/>
+          <w:kern w:val="0"/>
+          <w:sz w:val="28"/>
+          <w:szCs w:val="28"/>
+          <w:lang w:val="en-US" w:eastAsia="en-US" w:bidi="ar-SA"/>
+        </w:rPr>
+        <w:t>Change starting player segments from 8 to 1</w:t>
       </w:r>
     </w:p>
     <w:sectPr>

</xml_diff>